<commit_message>
Added heading and project description to README.txt. Added Carleton Logo to user manual. Added functions to calculate the distance for safe zones and no zones for trains within train class.
</commit_message>
<xml_diff>
--- a/User Manual.docx
+++ b/User Manual.docx
@@ -143,8 +143,8 @@
         <w:drawing>
           <wp:anchor distT="0" distB="0" distL="114300" distR="114300" simplePos="0" relativeHeight="251658240" behindDoc="0" locked="0" layoutInCell="1" allowOverlap="1">
             <wp:simplePos x="0" y="0"/>
-            <wp:positionH relativeFrom="column">
-              <wp:posOffset>454660</wp:posOffset>
+            <wp:positionH relativeFrom="margin">
+              <wp:align>center</wp:align>
             </wp:positionH>
             <wp:positionV relativeFrom="paragraph">
               <wp:posOffset>367665</wp:posOffset>

</xml_diff>